<commit_message>
week 8 last updates
</commit_message>
<xml_diff>
--- a/Week8/Task1.docx
+++ b/Week8/Task1.docx
@@ -398,8 +398,6 @@
             </w:r>
           </w:p>
         </w:tc>
-        <w:bookmarkStart w:id="0" w:name="_GoBack"/>
-        <w:bookmarkEnd w:id="0"/>
       </w:tr>
       <w:tr>
         <w:tc>
@@ -657,18 +655,12 @@
     <w:p/>
     <w:p>
       <w:r>
-        <w:t>Task 2:</w:t>
-      </w:r>
-    </w:p>
-    <w:p>
-      <w:r>
-        <w:tab/>
-        <w:t>2.1) insert images???</w:t>
-      </w:r>
-    </w:p>
-    <w:p>
-      <w:r>
-        <w:tab/>
+        <w:t>Task</w:t>
+      </w:r>
+      <w:r>
+        <w:t xml:space="preserve"> </w:t>
+      </w:r>
+      <w:r>
         <w:t xml:space="preserve">2.2) </w:t>
       </w:r>
       <w:r>
@@ -708,7 +700,12 @@
       </w:r>
       <w:proofErr w:type="gramEnd"/>
       <w:r>
-        <w:t xml:space="preserve"> and it is not suitable for the determination of frequency components. In frequency analysis the music signal is considered a composition of many individual signals with different amplitude, phase and frequency. </w:t>
+        <w:t xml:space="preserve"> and it is not suitable for the determination of frequency components. In frequency analysis the music signal is considered a composition</w:t>
+      </w:r>
+      <w:bookmarkStart w:id="0" w:name="_GoBack"/>
+      <w:bookmarkEnd w:id="0"/>
+      <w:r>
+        <w:t xml:space="preserve"> of many individual signals with different amplitude, phase and frequency. </w:t>
       </w:r>
     </w:p>
     <w:sectPr>
@@ -1562,7 +1559,7 @@
 </file>
 
 <file path=customXml/itemProps1.xml><?xml version="1.0" encoding="utf-8"?>
-<ds:datastoreItem xmlns:ds="http://schemas.openxmlformats.org/officeDocument/2006/customXml" ds:itemID="{84563AC6-7BBE-4B33-BED0-6030C0EDC99F}">
+<ds:datastoreItem xmlns:ds="http://schemas.openxmlformats.org/officeDocument/2006/customXml" ds:itemID="{356A4F94-0271-4E89-B542-7F75280EA6CA}">
   <ds:schemaRefs>
     <ds:schemaRef ds:uri="http://schemas.openxmlformats.org/officeDocument/2006/bibliography"/>
   </ds:schemaRefs>

</xml_diff>